<commit_message>
Travels name audio change
</commit_message>
<xml_diff>
--- a/Ghatge Patil Kolhapur-Pune.docx
+++ b/Ghatge Patil Kolhapur-Pune.docx
@@ -9666,8 +9666,6 @@
         </w:tabs>
       </w:pPr>
     </w:p>
-    <w:bookmarkStart w:id="0" w:name="_GoBack"/>
-    <w:bookmarkEnd w:id="0"/>
     <w:p>
       <w:pPr>
         <w:widowControl w:val="0"/>
@@ -10038,8 +10036,8 @@
         </w:rPr>
         <w:t xml:space="preserve">1. </w:t>
       </w:r>
-      <w:bookmarkStart w:id="1" w:name="tw-target-text"/>
-      <w:bookmarkEnd w:id="1"/>
+      <w:bookmarkStart w:id="0" w:name="tw-target-text"/>
+      <w:bookmarkEnd w:id="0"/>
       <w:r>
         <w:rPr>
           <w:rFonts w:ascii="Nirmala UI" w:eastAsia="Droid Sans Fallback" w:hAnsi="Nirmala UI" w:cs="Nirmala UI" w:hint="cs"/>
@@ -10480,8 +10478,12 @@
       </w:r>
     </w:p>
     <w:sectPr>
-      <w:headerReference w:type="default" r:id="rId6"/>
-      <w:footerReference w:type="default" r:id="rId7"/>
+      <w:headerReference w:type="even" r:id="rId6"/>
+      <w:headerReference w:type="default" r:id="rId7"/>
+      <w:footerReference w:type="even" r:id="rId8"/>
+      <w:footerReference w:type="default" r:id="rId9"/>
+      <w:headerReference w:type="first" r:id="rId10"/>
+      <w:footerReference w:type="first" r:id="rId11"/>
       <w:pgSz w:w="11906" w:h="16838" w:code="9"/>
       <w:pgMar w:top="567" w:right="720" w:bottom="567" w:left="720" w:header="227" w:footer="227" w:gutter="0"/>
       <w:cols w:space="708"/>
@@ -10521,6 +10523,16 @@
   <w:p>
     <w:pPr>
       <w:pStyle w:val="Footer"/>
+    </w:pPr>
+  </w:p>
+</w:ftr>
+</file>
+
+<file path=word/footer2.xml><?xml version="1.0" encoding="utf-8"?>
+<w:ftr xmlns:wpc="http://schemas.microsoft.com/office/word/2010/wordprocessingCanvas" xmlns:cx="http://schemas.microsoft.com/office/drawing/2014/chartex" xmlns:mc="http://schemas.openxmlformats.org/markup-compatibility/2006" xmlns:o="urn:schemas-microsoft-com:office:office" xmlns:r="http://schemas.openxmlformats.org/officeDocument/2006/relationships" xmlns:m="http://schemas.openxmlformats.org/officeDocument/2006/math" xmlns:v="urn:schemas-microsoft-com:vml" xmlns:wp14="http://schemas.microsoft.com/office/word/2010/wordprocessingDrawing" xmlns:wp="http://schemas.openxmlformats.org/drawingml/2006/wordprocessingDrawing" xmlns:w10="urn:schemas-microsoft-com:office:word" xmlns:w="http://schemas.openxmlformats.org/wordprocessingml/2006/main" xmlns:w14="http://schemas.microsoft.com/office/word/2010/wordml" xmlns:w15="http://schemas.microsoft.com/office/word/2012/wordml" xmlns:w16se="http://schemas.microsoft.com/office/word/2015/wordml/symex" xmlns:wpg="http://schemas.microsoft.com/office/word/2010/wordprocessingGroup" xmlns:wpi="http://schemas.microsoft.com/office/word/2010/wordprocessingInk" xmlns:wne="http://schemas.microsoft.com/office/word/2006/wordml" xmlns:wps="http://schemas.microsoft.com/office/word/2010/wordprocessingShape" mc:Ignorable="w14 w15 w16se wp14">
+  <w:p>
+    <w:pPr>
+      <w:pStyle w:val="Footer"/>
       <w:jc w:val="center"/>
       <w:rPr>
         <w:b/>
@@ -10541,6 +10553,16 @@
       </w:rPr>
       <w:t>usflix.in</w:t>
     </w:r>
+  </w:p>
+</w:ftr>
+</file>
+
+<file path=word/footer3.xml><?xml version="1.0" encoding="utf-8"?>
+<w:ftr xmlns:wpc="http://schemas.microsoft.com/office/word/2010/wordprocessingCanvas" xmlns:cx="http://schemas.microsoft.com/office/drawing/2014/chartex" xmlns:mc="http://schemas.openxmlformats.org/markup-compatibility/2006" xmlns:o="urn:schemas-microsoft-com:office:office" xmlns:r="http://schemas.openxmlformats.org/officeDocument/2006/relationships" xmlns:m="http://schemas.openxmlformats.org/officeDocument/2006/math" xmlns:v="urn:schemas-microsoft-com:vml" xmlns:wp14="http://schemas.microsoft.com/office/word/2010/wordprocessingDrawing" xmlns:wp="http://schemas.openxmlformats.org/drawingml/2006/wordprocessingDrawing" xmlns:w10="urn:schemas-microsoft-com:office:word" xmlns:w="http://schemas.openxmlformats.org/wordprocessingml/2006/main" xmlns:w14="http://schemas.microsoft.com/office/word/2010/wordml" xmlns:w15="http://schemas.microsoft.com/office/word/2012/wordml" xmlns:w16se="http://schemas.microsoft.com/office/word/2015/wordml/symex" xmlns:wpg="http://schemas.microsoft.com/office/word/2010/wordprocessingGroup" xmlns:wpi="http://schemas.microsoft.com/office/word/2010/wordprocessingInk" xmlns:wne="http://schemas.microsoft.com/office/word/2006/wordml" xmlns:wps="http://schemas.microsoft.com/office/word/2010/wordprocessingShape" mc:Ignorable="w14 w15 w16se wp14">
+  <w:p>
+    <w:pPr>
+      <w:pStyle w:val="Footer"/>
+    </w:pPr>
   </w:p>
 </w:ftr>
 </file>
@@ -10571,6 +10593,16 @@
 </file>
 
 <file path=word/header1.xml><?xml version="1.0" encoding="utf-8"?>
+<w:hdr xmlns:wpc="http://schemas.microsoft.com/office/word/2010/wordprocessingCanvas" xmlns:cx="http://schemas.microsoft.com/office/drawing/2014/chartex" xmlns:mc="http://schemas.openxmlformats.org/markup-compatibility/2006" xmlns:o="urn:schemas-microsoft-com:office:office" xmlns:r="http://schemas.openxmlformats.org/officeDocument/2006/relationships" xmlns:m="http://schemas.openxmlformats.org/officeDocument/2006/math" xmlns:v="urn:schemas-microsoft-com:vml" xmlns:wp14="http://schemas.microsoft.com/office/word/2010/wordprocessingDrawing" xmlns:wp="http://schemas.openxmlformats.org/drawingml/2006/wordprocessingDrawing" xmlns:w10="urn:schemas-microsoft-com:office:word" xmlns:w="http://schemas.openxmlformats.org/wordprocessingml/2006/main" xmlns:w14="http://schemas.microsoft.com/office/word/2010/wordml" xmlns:w15="http://schemas.microsoft.com/office/word/2012/wordml" xmlns:w16se="http://schemas.microsoft.com/office/word/2015/wordml/symex" xmlns:wpg="http://schemas.microsoft.com/office/word/2010/wordprocessingGroup" xmlns:wpi="http://schemas.microsoft.com/office/word/2010/wordprocessingInk" xmlns:wne="http://schemas.microsoft.com/office/word/2006/wordml" xmlns:wps="http://schemas.microsoft.com/office/word/2010/wordprocessingShape" mc:Ignorable="w14 w15 w16se wp14">
+  <w:p>
+    <w:pPr>
+      <w:pStyle w:val="Header"/>
+    </w:pPr>
+  </w:p>
+</w:hdr>
+</file>
+
+<file path=word/header2.xml><?xml version="1.0" encoding="utf-8"?>
 <w:hdr xmlns:wpc="http://schemas.microsoft.com/office/word/2010/wordprocessingCanvas" xmlns:cx="http://schemas.microsoft.com/office/drawing/2014/chartex" xmlns:mc="http://schemas.openxmlformats.org/markup-compatibility/2006" xmlns:o="urn:schemas-microsoft-com:office:office" xmlns:r="http://schemas.openxmlformats.org/officeDocument/2006/relationships" xmlns:m="http://schemas.openxmlformats.org/officeDocument/2006/math" xmlns:v="urn:schemas-microsoft-com:vml" xmlns:wp14="http://schemas.microsoft.com/office/word/2010/wordprocessingDrawing" xmlns:wp="http://schemas.openxmlformats.org/drawingml/2006/wordprocessingDrawing" xmlns:w10="urn:schemas-microsoft-com:office:word" xmlns:w="http://schemas.openxmlformats.org/wordprocessingml/2006/main" xmlns:w14="http://schemas.microsoft.com/office/word/2010/wordml" xmlns:w15="http://schemas.microsoft.com/office/word/2012/wordml" xmlns:w16se="http://schemas.microsoft.com/office/word/2015/wordml/symex" xmlns:wpg="http://schemas.microsoft.com/office/word/2010/wordprocessingGroup" xmlns:wpi="http://schemas.microsoft.com/office/word/2010/wordprocessingInk" xmlns:wne="http://schemas.microsoft.com/office/word/2006/wordml" xmlns:wps="http://schemas.microsoft.com/office/word/2010/wordprocessingShape" mc:Ignorable="w14 w15 w16se wp14">
   <w:p>
     <w:pPr>
@@ -10658,7 +10690,16 @@
         <w:sz w:val="36"/>
         <w:szCs w:val="32"/>
       </w:rPr>
-      <w:t>GHATGE PATIL TRAVELS</w:t>
+      <w:t>MOHAN</w:t>
+    </w:r>
+    <w:r>
+      <w:rPr>
+        <w:b/>
+        <w:bCs/>
+        <w:sz w:val="36"/>
+        <w:szCs w:val="32"/>
+      </w:rPr>
+      <w:t xml:space="preserve"> TRAVELS</w:t>
     </w:r>
     <w:r>
       <w:rPr>
@@ -10692,12 +10733,33 @@
       <w:rPr>
         <w:b/>
         <w:bCs/>
+        <w:sz w:val="32"/>
+        <w:szCs w:val="32"/>
+      </w:rPr>
+      <w:t xml:space="preserve">            </w:t>
+    </w:r>
+    <w:bookmarkStart w:id="1" w:name="_GoBack"/>
+    <w:bookmarkEnd w:id="1"/>
+    <w:r>
+      <w:rPr>
+        <w:b/>
+        <w:bCs/>
         <w:sz w:val="36"/>
         <w:szCs w:val="32"/>
       </w:rPr>
-      <w:t>BUS NUMBER</w:t>
+      <w:t>MH 08 G 1600</w:t>
     </w:r>
   </w:p>
+  <w:p>
+    <w:pPr>
+      <w:pStyle w:val="Header"/>
+    </w:pPr>
+  </w:p>
+</w:hdr>
+</file>
+
+<file path=word/header3.xml><?xml version="1.0" encoding="utf-8"?>
+<w:hdr xmlns:wpc="http://schemas.microsoft.com/office/word/2010/wordprocessingCanvas" xmlns:cx="http://schemas.microsoft.com/office/drawing/2014/chartex" xmlns:mc="http://schemas.openxmlformats.org/markup-compatibility/2006" xmlns:o="urn:schemas-microsoft-com:office:office" xmlns:r="http://schemas.openxmlformats.org/officeDocument/2006/relationships" xmlns:m="http://schemas.openxmlformats.org/officeDocument/2006/math" xmlns:v="urn:schemas-microsoft-com:vml" xmlns:wp14="http://schemas.microsoft.com/office/word/2010/wordprocessingDrawing" xmlns:wp="http://schemas.openxmlformats.org/drawingml/2006/wordprocessingDrawing" xmlns:w10="urn:schemas-microsoft-com:office:word" xmlns:w="http://schemas.openxmlformats.org/wordprocessingml/2006/main" xmlns:w14="http://schemas.microsoft.com/office/word/2010/wordml" xmlns:w15="http://schemas.microsoft.com/office/word/2012/wordml" xmlns:w16se="http://schemas.microsoft.com/office/word/2015/wordml/symex" xmlns:wpg="http://schemas.microsoft.com/office/word/2010/wordprocessingGroup" xmlns:wpi="http://schemas.microsoft.com/office/word/2010/wordprocessingInk" xmlns:wne="http://schemas.microsoft.com/office/word/2006/wordml" xmlns:wps="http://schemas.microsoft.com/office/word/2010/wordprocessingShape" mc:Ignorable="w14 w15 w16se wp14">
   <w:p>
     <w:pPr>
       <w:pStyle w:val="Header"/>

</xml_diff>